<commit_message>
Update order's life cycle
</commit_message>
<xml_diff>
--- a/OC Pizza.docx
+++ b/OC Pizza.docx
@@ -690,7 +690,7 @@
                 <w:noProof/>
                 <w:webHidden/>
               </w:rPr>
-              <w:t>5</w:t>
+              <w:t>4</w:t>
             </w:r>
             <w:r>
               <w:rPr>
@@ -760,7 +760,7 @@
                 <w:noProof/>
                 <w:webHidden/>
               </w:rPr>
-              <w:t>6</w:t>
+              <w:t>5</w:t>
             </w:r>
             <w:r>
               <w:rPr>
@@ -830,7 +830,7 @@
                 <w:noProof/>
                 <w:webHidden/>
               </w:rPr>
-              <w:t>7</w:t>
+              <w:t>6</w:t>
             </w:r>
             <w:r>
               <w:rPr>
@@ -916,7 +916,7 @@
                 <w:noProof/>
                 <w:webHidden/>
               </w:rPr>
-              <w:t>8</w:t>
+              <w:t>6</w:t>
             </w:r>
             <w:r>
               <w:rPr>
@@ -986,7 +986,7 @@
                 <w:noProof/>
                 <w:webHidden/>
               </w:rPr>
-              <w:t>8</w:t>
+              <w:t>6</w:t>
             </w:r>
             <w:r>
               <w:rPr>
@@ -1056,7 +1056,7 @@
                 <w:noProof/>
                 <w:webHidden/>
               </w:rPr>
-              <w:t>8</w:t>
+              <w:t>7</w:t>
             </w:r>
             <w:r>
               <w:rPr>
@@ -1126,7 +1126,7 @@
                 <w:noProof/>
                 <w:webHidden/>
               </w:rPr>
-              <w:t>9</w:t>
+              <w:t>7</w:t>
             </w:r>
             <w:r>
               <w:rPr>
@@ -1196,7 +1196,7 @@
                 <w:noProof/>
                 <w:webHidden/>
               </w:rPr>
-              <w:t>9</w:t>
+              <w:t>8</w:t>
             </w:r>
             <w:r>
               <w:rPr>
@@ -1266,7 +1266,7 @@
                 <w:noProof/>
                 <w:webHidden/>
               </w:rPr>
-              <w:t>10</w:t>
+              <w:t>8</w:t>
             </w:r>
             <w:r>
               <w:rPr>
@@ -1470,7 +1470,15 @@
         <w:t>Le paiement pourra se faire par carte, liquide ou directement sur internet</w:t>
       </w:r>
       <w:r>
-        <w:t xml:space="preserve"> (Paypal)</w:t>
+        <w:t xml:space="preserve"> (</w:t>
+      </w:r>
+      <w:proofErr w:type="spellStart"/>
+      <w:r>
+        <w:t>Paypal</w:t>
+      </w:r>
+      <w:proofErr w:type="spellEnd"/>
+      <w:r>
+        <w:t>)</w:t>
       </w:r>
     </w:p>
     <w:p>
@@ -1802,23 +1810,23 @@
         <w:jc w:val="center"/>
       </w:pPr>
       <w:r>
+        <w:t>Processus de prise de commande</w:t>
+      </w:r>
+      <w:bookmarkEnd w:id="7"/>
+    </w:p>
+    <w:p>
+      <w:pPr>
+        <w:jc w:val="center"/>
+      </w:pPr>
+      <w:r>
         <w:rPr>
           <w:noProof/>
-          <w:shd w:val="clear" w:color="auto" w:fill="FFFFFF"/>
         </w:rPr>
         <w:drawing>
-          <wp:anchor distT="0" distB="0" distL="114300" distR="114300" simplePos="0" relativeHeight="251660288" behindDoc="0" locked="0" layoutInCell="1" allowOverlap="1" wp14:anchorId="4A64379F" wp14:editId="01B6B352">
-            <wp:simplePos x="0" y="0"/>
-            <wp:positionH relativeFrom="margin">
-              <wp:posOffset>1383030</wp:posOffset>
-            </wp:positionH>
-            <wp:positionV relativeFrom="paragraph">
-              <wp:posOffset>243205</wp:posOffset>
-            </wp:positionV>
-            <wp:extent cx="2994025" cy="8390890"/>
+          <wp:inline distT="0" distB="0" distL="0" distR="0">
+            <wp:extent cx="4448175" cy="8443994"/>
             <wp:effectExtent l="0" t="0" r="0" b="0"/>
-            <wp:wrapTopAndBottom/>
-            <wp:docPr id="7" name="Image 7" descr="C:\Users\Hideki\AppData\Local\Microsoft\Windows\INetCache\Content.Word\Processus de commande.png"/>
+            <wp:docPr id="6" name="Image 6" descr="C:\Users\Hideki\AppData\Local\Microsoft\Windows\INetCache\Content.Word\OC Pizza Cycle (1).png"/>
             <wp:cNvGraphicFramePr>
               <a:graphicFrameLocks xmlns:a="http://schemas.openxmlformats.org/drawingml/2006/main" noChangeAspect="1"/>
             </wp:cNvGraphicFramePr>
@@ -1826,7 +1834,7 @@
               <a:graphicData uri="http://schemas.openxmlformats.org/drawingml/2006/picture">
                 <pic:pic xmlns:pic="http://schemas.openxmlformats.org/drawingml/2006/picture">
                   <pic:nvPicPr>
-                    <pic:cNvPr id="0" name="Picture 2" descr="C:\Users\Hideki\AppData\Local\Microsoft\Windows\INetCache\Content.Word\Processus de commande.png"/>
+                    <pic:cNvPr id="0" name="Picture 3" descr="C:\Users\Hideki\AppData\Local\Microsoft\Windows\INetCache\Content.Word\OC Pizza Cycle (1).png"/>
                     <pic:cNvPicPr>
                       <a:picLocks noChangeAspect="1" noChangeArrowheads="1"/>
                     </pic:cNvPicPr>
@@ -1847,7 +1855,7 @@
                   <pic:spPr bwMode="auto">
                     <a:xfrm>
                       <a:off x="0" y="0"/>
-                      <a:ext cx="2994025" cy="8390890"/>
+                      <a:ext cx="4463562" cy="8473202"/>
                     </a:xfrm>
                     <a:prstGeom prst="rect">
                       <a:avLst/>
@@ -1860,27 +1868,18 @@
                 </pic:pic>
               </a:graphicData>
             </a:graphic>
-            <wp14:sizeRelH relativeFrom="margin">
-              <wp14:pctWidth>0</wp14:pctWidth>
-            </wp14:sizeRelH>
-            <wp14:sizeRelV relativeFrom="margin">
-              <wp14:pctHeight>0</wp14:pctHeight>
-            </wp14:sizeRelV>
-          </wp:anchor>
+          </wp:inline>
         </w:drawing>
       </w:r>
-      <w:r>
-        <w:t>Processus de prise de commande</w:t>
-      </w:r>
-      <w:bookmarkEnd w:id="7"/>
-    </w:p>
-    <w:p/>
+      <w:bookmarkStart w:id="8" w:name="_GoBack"/>
+      <w:bookmarkEnd w:id="8"/>
+    </w:p>
     <w:p>
       <w:pPr>
         <w:pStyle w:val="Titre2"/>
         <w:jc w:val="center"/>
       </w:pPr>
-      <w:bookmarkStart w:id="8" w:name="_Toc491018824"/>
+      <w:bookmarkStart w:id="9" w:name="_Toc491018824"/>
     </w:p>
     <w:p>
       <w:pPr>
@@ -1943,7 +1942,7 @@
           </wp:inline>
         </w:drawing>
       </w:r>
-      <w:bookmarkEnd w:id="8"/>
+      <w:bookmarkEnd w:id="9"/>
     </w:p>
     <w:p/>
     <w:p/>
@@ -1955,22 +1954,22 @@
           <w:numId w:val="7"/>
         </w:numPr>
       </w:pPr>
-      <w:bookmarkStart w:id="9" w:name="_Toc491018825"/>
+      <w:bookmarkStart w:id="10" w:name="_Toc491018825"/>
       <w:r>
         <w:t>Interface Utilisateur</w:t>
       </w:r>
-      <w:bookmarkEnd w:id="9"/>
+      <w:bookmarkEnd w:id="10"/>
     </w:p>
     <w:p>
       <w:pPr>
         <w:pStyle w:val="Titre2"/>
         <w:jc w:val="center"/>
       </w:pPr>
-      <w:bookmarkStart w:id="10" w:name="_Toc491018826"/>
+      <w:bookmarkStart w:id="11" w:name="_Toc491018826"/>
       <w:r>
         <w:t>Accueil</w:t>
       </w:r>
-      <w:bookmarkEnd w:id="10"/>
+      <w:bookmarkEnd w:id="11"/>
     </w:p>
     <w:p>
       <w:r>
@@ -2021,11 +2020,11 @@
         <w:pStyle w:val="Titre2"/>
         <w:jc w:val="center"/>
       </w:pPr>
-      <w:bookmarkStart w:id="11" w:name="_Toc491018827"/>
+      <w:bookmarkStart w:id="12" w:name="_Toc491018827"/>
       <w:r>
         <w:t>Rechercher la pizzeria la plus proche</w:t>
       </w:r>
-      <w:bookmarkEnd w:id="11"/>
+      <w:bookmarkEnd w:id="12"/>
     </w:p>
     <w:p>
       <w:r>
@@ -2076,11 +2075,11 @@
         <w:pStyle w:val="Titre2"/>
         <w:jc w:val="center"/>
       </w:pPr>
-      <w:bookmarkStart w:id="12" w:name="_Toc491018828"/>
+      <w:bookmarkStart w:id="13" w:name="_Toc491018828"/>
       <w:r>
         <w:t>Menu</w:t>
       </w:r>
-      <w:bookmarkEnd w:id="12"/>
+      <w:bookmarkEnd w:id="13"/>
     </w:p>
     <w:p>
       <w:r>
@@ -2131,11 +2130,11 @@
         <w:pStyle w:val="Titre2"/>
         <w:jc w:val="center"/>
       </w:pPr>
-      <w:bookmarkStart w:id="13" w:name="_Toc491018829"/>
+      <w:bookmarkStart w:id="14" w:name="_Toc491018829"/>
       <w:r>
         <w:t>Panier</w:t>
       </w:r>
-      <w:bookmarkEnd w:id="13"/>
+      <w:bookmarkEnd w:id="14"/>
     </w:p>
     <w:p>
       <w:r>
@@ -2199,11 +2198,11 @@
         <w:pStyle w:val="Titre2"/>
         <w:jc w:val="center"/>
       </w:pPr>
-      <w:bookmarkStart w:id="14" w:name="_Toc491018830"/>
+      <w:bookmarkStart w:id="15" w:name="_Toc491018830"/>
       <w:r>
         <w:t>Tableau de bord</w:t>
       </w:r>
-      <w:bookmarkEnd w:id="14"/>
+      <w:bookmarkEnd w:id="15"/>
     </w:p>
     <w:p>
       <w:r>
@@ -2271,8 +2270,6 @@
         <w:pStyle w:val="Titre2"/>
         <w:jc w:val="center"/>
       </w:pPr>
-      <w:bookmarkStart w:id="15" w:name="_GoBack"/>
-      <w:bookmarkEnd w:id="15"/>
       <w:r>
         <w:t>Livraison</w:t>
       </w:r>
@@ -4352,7 +4349,7 @@
 </file>
 
 <file path=customXml/itemProps1.xml><?xml version="1.0" encoding="utf-8"?>
-<ds:datastoreItem xmlns:ds="http://schemas.openxmlformats.org/officeDocument/2006/customXml" ds:itemID="{89A9965C-DEA4-4ED4-A583-F7D963D8CFA0}">
+<ds:datastoreItem xmlns:ds="http://schemas.openxmlformats.org/officeDocument/2006/customXml" ds:itemID="{87C3DFA4-FBC5-4F2E-9578-4579D8C028FC}">
   <ds:schemaRefs>
     <ds:schemaRef ds:uri="http://schemas.openxmlformats.org/officeDocument/2006/bibliography"/>
   </ds:schemaRefs>

</xml_diff>